<commit_message>
Entrega Final – laboratorio 8
</commit_message>
<xml_diff>
--- a/Docs/Observaciones-Lab 8.docx
+++ b/Docs/Observaciones-Lab 8.docx
@@ -37,7 +37,23 @@
           <w:noProof w:val="0"/>
           <w:lang w:val="es-CO"/>
         </w:rPr>
-        <w:t>Jacobo Zarruk,</w:t>
+        <w:t xml:space="preserve">Jacobo </w:t>
+      </w:r>
+      <w:proofErr w:type="spellStart"/>
+      <w:r>
+        <w:rPr>
+          <w:noProof w:val="0"/>
+          <w:lang w:val="es-CO"/>
+        </w:rPr>
+        <w:t>Zarruk</w:t>
+      </w:r>
+      <w:proofErr w:type="spellEnd"/>
+      <w:r>
+        <w:rPr>
+          <w:noProof w:val="0"/>
+          <w:lang w:val="es-CO"/>
+        </w:rPr>
+        <w:t>,</w:t>
       </w:r>
       <w:r>
         <w:rPr>
@@ -130,15 +146,20 @@
     </w:p>
     <w:p>
       <w:pPr>
-        <w:pStyle w:val="Prrafodelista"/>
         <w:spacing w:after="0"/>
-        <w:ind w:left="0"/>
         <w:jc w:val="both"/>
         <w:rPr>
           <w:rFonts w:ascii="Dax-Regular" w:hAnsi="Dax-Regular"/>
           <w:lang w:val="es-CO"/>
         </w:rPr>
       </w:pPr>
+      <w:r>
+        <w:rPr>
+          <w:rFonts w:ascii="Dax-Regular" w:hAnsi="Dax-Regular"/>
+          <w:lang w:val="es-CO"/>
+        </w:rPr>
+        <w:t>Cuantos más elementos se tengan, mayor será la altura del arbol; entre más altura tenga el arbol, o más posibilidad de ramificaciones existan, más tiempo de ejecución tardará responder a ciertos requerimientos, como encontrar, insertar o eliminar un elemento específico.</w:t>
+      </w:r>
       <w:r>
         <w:rPr>
           <w:rFonts w:ascii="Dax-Regular" w:hAnsi="Dax-Regular"/>
@@ -2598,12 +2619,9 @@
 </file>
 
 <file path=customXml/item1.xml><?xml version="1.0" encoding="utf-8"?>
-<?mso-contentType ?>
-<FormTemplates xmlns="http://schemas.microsoft.com/sharepoint/v3/contenttype/forms">
-  <Display>DocumentLibraryForm</Display>
-  <Edit>DocumentLibraryForm</Edit>
-  <New>DocumentLibraryForm</New>
-</FormTemplates>
+<p:properties xmlns:p="http://schemas.microsoft.com/office/2006/metadata/properties" xmlns:xsi="http://www.w3.org/2001/XMLSchema-instance" xmlns:pc="http://schemas.microsoft.com/office/infopath/2007/PartnerControls">
+  <documentManagement/>
+</p:properties>
 </file>
 
 <file path=customXml/item2.xml><?xml version="1.0" encoding="utf-8"?>
@@ -2824,15 +2842,19 @@
 </file>
 
 <file path=customXml/item3.xml><?xml version="1.0" encoding="utf-8"?>
-<p:properties xmlns:p="http://schemas.microsoft.com/office/2006/metadata/properties" xmlns:xsi="http://www.w3.org/2001/XMLSchema-instance" xmlns:pc="http://schemas.microsoft.com/office/infopath/2007/PartnerControls">
-  <documentManagement/>
-</p:properties>
+<?mso-contentType ?>
+<FormTemplates xmlns="http://schemas.microsoft.com/sharepoint/v3/contenttype/forms">
+  <Display>DocumentLibraryForm</Display>
+  <Edit>DocumentLibraryForm</Edit>
+  <New>DocumentLibraryForm</New>
+</FormTemplates>
 </file>
 
 <file path=customXml/itemProps1.xml><?xml version="1.0" encoding="utf-8"?>
-<ds:datastoreItem xmlns:ds="http://schemas.openxmlformats.org/officeDocument/2006/customXml" ds:itemID="{1F59EA8B-1FA8-40D2-A8B0-61B9CE1E4579}">
+<ds:datastoreItem xmlns:ds="http://schemas.openxmlformats.org/officeDocument/2006/customXml" ds:itemID="{8542EACB-7939-45C8-99C3-B6897CA7A7EF}">
   <ds:schemaRefs>
-    <ds:schemaRef ds:uri="http://schemas.microsoft.com/sharepoint/v3/contenttype/forms"/>
+    <ds:schemaRef ds:uri="http://schemas.microsoft.com/office/2006/metadata/properties"/>
+    <ds:schemaRef ds:uri="http://schemas.microsoft.com/office/infopath/2007/PartnerControls"/>
   </ds:schemaRefs>
 </ds:datastoreItem>
 </file>
@@ -2857,10 +2879,9 @@
 </file>
 
 <file path=customXml/itemProps3.xml><?xml version="1.0" encoding="utf-8"?>
-<ds:datastoreItem xmlns:ds="http://schemas.openxmlformats.org/officeDocument/2006/customXml" ds:itemID="{8542EACB-7939-45C8-99C3-B6897CA7A7EF}">
+<ds:datastoreItem xmlns:ds="http://schemas.openxmlformats.org/officeDocument/2006/customXml" ds:itemID="{1F59EA8B-1FA8-40D2-A8B0-61B9CE1E4579}">
   <ds:schemaRefs>
-    <ds:schemaRef ds:uri="http://schemas.microsoft.com/office/2006/metadata/properties"/>
-    <ds:schemaRef ds:uri="http://schemas.microsoft.com/office/infopath/2007/PartnerControls"/>
+    <ds:schemaRef ds:uri="http://schemas.microsoft.com/sharepoint/v3/contenttype/forms"/>
   </ds:schemaRefs>
 </ds:datastoreItem>
 </file>
</xml_diff>